<commit_message>
added hardware bits, clean up md files
</commit_message>
<xml_diff>
--- a/datasets/discrete/README.docx
+++ b/datasets/discrete/README.docx
@@ -956,6 +956,65 @@
       <w:pPr>
         <w:rPr>
           <w:rFonts w:asciiTheme="majorHAnsi" w:hAnsiTheme="majorHAnsi"/>
+          <w:b/>
+          <w:sz w:val="20"/>
+          <w:szCs w:val="20"/>
+        </w:rPr>
+      </w:pPr>
+      <w:r>
+        <w:rPr>
+          <w:rFonts w:asciiTheme="majorHAnsi" w:hAnsiTheme="majorHAnsi"/>
+          <w:b/>
+          <w:sz w:val="20"/>
+          <w:szCs w:val="20"/>
+        </w:rPr>
+        <w:t xml:space="preserve">IMPORTANT!! </w:t>
+      </w:r>
+      <w:proofErr w:type="gramStart"/>
+      <w:r>
+        <w:rPr>
+          <w:rFonts w:asciiTheme="majorHAnsi" w:hAnsiTheme="majorHAnsi"/>
+          <w:b/>
+          <w:sz w:val="20"/>
+          <w:szCs w:val="20"/>
+        </w:rPr>
+        <w:t>the</w:t>
+      </w:r>
+      <w:proofErr w:type="gramEnd"/>
+      <w:r>
+        <w:rPr>
+          <w:rFonts w:asciiTheme="majorHAnsi" w:hAnsiTheme="majorHAnsi"/>
+          <w:b/>
+          <w:sz w:val="20"/>
+          <w:szCs w:val="20"/>
+        </w:rPr>
+        <w:t xml:space="preserve"> a</w:t>
+      </w:r>
+      <w:bookmarkStart w:id="0" w:name="_GoBack"/>
+      <w:bookmarkEnd w:id="0"/>
+      <w:r>
+        <w:rPr>
+          <w:rFonts w:asciiTheme="majorHAnsi" w:hAnsiTheme="majorHAnsi"/>
+          <w:b/>
+          <w:sz w:val="20"/>
+          <w:szCs w:val="20"/>
+        </w:rPr>
+        <w:t xml:space="preserve">cceleration values are in g, not m/s2. </w:t>
+      </w:r>
+    </w:p>
+    <w:p>
+      <w:pPr>
+        <w:rPr>
+          <w:rFonts w:asciiTheme="majorHAnsi" w:hAnsiTheme="majorHAnsi"/>
+          <w:sz w:val="20"/>
+          <w:szCs w:val="20"/>
+        </w:rPr>
+      </w:pPr>
+    </w:p>
+    <w:p>
+      <w:pPr>
+        <w:rPr>
+          <w:rFonts w:asciiTheme="majorHAnsi" w:hAnsiTheme="majorHAnsi"/>
           <w:sz w:val="20"/>
           <w:szCs w:val="20"/>
         </w:rPr>
@@ -2310,24 +2369,6 @@
         </w:rPr>
         <w:tab/>
       </w:r>
-    </w:p>
-    <w:p>
-      <w:pPr>
-        <w:rPr>
-          <w:rFonts w:asciiTheme="majorHAnsi" w:hAnsiTheme="majorHAnsi"/>
-          <w:sz w:val="20"/>
-          <w:szCs w:val="20"/>
-        </w:rPr>
-      </w:pPr>
-    </w:p>
-    <w:p>
-      <w:pPr>
-        <w:rPr>
-          <w:rFonts w:asciiTheme="majorHAnsi" w:hAnsiTheme="majorHAnsi"/>
-          <w:sz w:val="20"/>
-          <w:szCs w:val="20"/>
-        </w:rPr>
-      </w:pPr>
     </w:p>
     <w:p>
       <w:pPr>
@@ -2346,8 +2387,6 @@
       <w:pPr>
         <w:pStyle w:val="Heading3"/>
       </w:pPr>
-      <w:bookmarkStart w:id="0" w:name="_GoBack"/>
-      <w:bookmarkEnd w:id="0"/>
     </w:p>
     <w:p>
       <w:pPr>

</xml_diff>